<commit_message>
paper HPC corregido para re-entrega
</commit_message>
<xml_diff>
--- a/HPC/InvestigaciónHPC.docx
+++ b/HPC/InvestigaciónHPC.docx
@@ -47,7 +47,7 @@
     <w:tbl>
       <w:tblPr>
         <w:tblStyle w:val="a"/>
-        <w:tblW w:w="6930" w:type="dxa"/>
+        <w:tblW w:w="4830" w:type="dxa"/>
         <w:jc w:val="center"/>
         <w:tblInd w:w="0" w:type="dxa"/>
         <w:tblBorders>
@@ -63,7 +63,6 @@
       </w:tblPr>
       <w:tblGrid>
         <w:gridCol w:w="4830"/>
-        <w:gridCol w:w="2100"/>
       </w:tblGrid>
       <w:tr>
         <w:trPr>
@@ -92,7 +91,6 @@
               <w:tag w:val="goog_rdk_1"/>
               <w:id w:val="2045329593"/>
             </w:sdtPr>
-            <w:sdtEndPr/>
             <w:sdtContent>
               <w:p>
                 <w:pPr>
@@ -105,6 +103,7 @@
                   </w:pBdr>
                   <w:spacing w:line="240" w:lineRule="auto"/>
                   <w:ind w:left="0" w:right="567" w:hanging="2"/>
+                  <w:jc w:val="center"/>
                   <w:rPr>
                     <w:sz w:val="18"/>
                     <w:szCs w:val="18"/>
@@ -121,430 +120,12 @@
             </w:sdtContent>
           </w:sdt>
         </w:tc>
-        <w:tc>
-          <w:tcPr>
-            <w:tcW w:w="2100" w:type="dxa"/>
-            <w:tcBorders>
-              <w:top w:val="nil"/>
-              <w:left w:val="nil"/>
-              <w:bottom w:val="nil"/>
-              <w:right w:val="nil"/>
-            </w:tcBorders>
-            <w:shd w:val="clear" w:color="auto" w:fill="auto"/>
-            <w:tcMar>
-              <w:top w:w="100" w:type="dxa"/>
-              <w:left w:w="100" w:type="dxa"/>
-              <w:bottom w:w="100" w:type="dxa"/>
-              <w:right w:w="100" w:type="dxa"/>
-            </w:tcMar>
-          </w:tcPr>
-          <w:sdt>
-            <w:sdtPr>
-              <w:tag w:val="goog_rdk_2"/>
-              <w:id w:val="1534076010"/>
-            </w:sdtPr>
-            <w:sdtEndPr/>
-            <w:sdtContent>
-              <w:p>
-                <w:pPr>
-                  <w:pBdr>
-                    <w:top w:val="nil"/>
-                    <w:left w:val="nil"/>
-                    <w:bottom w:val="nil"/>
-                    <w:right w:val="nil"/>
-                    <w:between w:val="nil"/>
-                  </w:pBdr>
-                  <w:spacing w:line="240" w:lineRule="auto"/>
-                  <w:ind w:left="0" w:right="567" w:hanging="2"/>
-                  <w:rPr>
-                    <w:sz w:val="18"/>
-                    <w:szCs w:val="18"/>
-                  </w:rPr>
-                </w:pPr>
-              </w:p>
-            </w:sdtContent>
-          </w:sdt>
-        </w:tc>
-      </w:tr>
-      <w:tr>
-        <w:trPr>
-          <w:jc w:val="center"/>
-        </w:trPr>
-        <w:tc>
-          <w:tcPr>
-            <w:tcW w:w="4830" w:type="dxa"/>
-            <w:tcBorders>
-              <w:top w:val="nil"/>
-              <w:left w:val="nil"/>
-              <w:bottom w:val="nil"/>
-              <w:right w:val="nil"/>
-            </w:tcBorders>
-            <w:shd w:val="clear" w:color="auto" w:fill="auto"/>
-            <w:tcMar>
-              <w:top w:w="100" w:type="dxa"/>
-              <w:left w:w="100" w:type="dxa"/>
-              <w:bottom w:w="100" w:type="dxa"/>
-              <w:right w:w="100" w:type="dxa"/>
-            </w:tcMar>
-          </w:tcPr>
-          <w:sdt>
-            <w:sdtPr>
-              <w:tag w:val="goog_rdk_3"/>
-              <w:id w:val="1159497970"/>
-            </w:sdtPr>
-            <w:sdtEndPr/>
-            <w:sdtContent>
-              <w:p>
-                <w:pPr>
-                  <w:pBdr>
-                    <w:top w:val="nil"/>
-                    <w:left w:val="nil"/>
-                    <w:bottom w:val="nil"/>
-                    <w:right w:val="nil"/>
-                    <w:between w:val="nil"/>
-                  </w:pBdr>
-                  <w:spacing w:line="240" w:lineRule="auto"/>
-                  <w:ind w:left="0" w:right="567" w:hanging="2"/>
-                  <w:rPr>
-                    <w:sz w:val="18"/>
-                    <w:szCs w:val="18"/>
-                  </w:rPr>
-                </w:pPr>
-              </w:p>
-            </w:sdtContent>
-          </w:sdt>
-        </w:tc>
-        <w:tc>
-          <w:tcPr>
-            <w:tcW w:w="2100" w:type="dxa"/>
-            <w:tcBorders>
-              <w:top w:val="nil"/>
-              <w:left w:val="nil"/>
-              <w:bottom w:val="nil"/>
-              <w:right w:val="nil"/>
-            </w:tcBorders>
-            <w:shd w:val="clear" w:color="auto" w:fill="auto"/>
-            <w:tcMar>
-              <w:top w:w="100" w:type="dxa"/>
-              <w:left w:w="100" w:type="dxa"/>
-              <w:bottom w:w="100" w:type="dxa"/>
-              <w:right w:w="100" w:type="dxa"/>
-            </w:tcMar>
-          </w:tcPr>
-          <w:sdt>
-            <w:sdtPr>
-              <w:tag w:val="goog_rdk_4"/>
-              <w:id w:val="-131102088"/>
-            </w:sdtPr>
-            <w:sdtEndPr/>
-            <w:sdtContent>
-              <w:p>
-                <w:pPr>
-                  <w:pBdr>
-                    <w:top w:val="nil"/>
-                    <w:left w:val="nil"/>
-                    <w:bottom w:val="nil"/>
-                    <w:right w:val="nil"/>
-                    <w:between w:val="nil"/>
-                  </w:pBdr>
-                  <w:spacing w:line="240" w:lineRule="auto"/>
-                  <w:ind w:left="0" w:right="567" w:hanging="2"/>
-                  <w:rPr>
-                    <w:sz w:val="18"/>
-                    <w:szCs w:val="18"/>
-                  </w:rPr>
-                </w:pPr>
-              </w:p>
-            </w:sdtContent>
-          </w:sdt>
-        </w:tc>
-      </w:tr>
-      <w:tr>
-        <w:trPr>
-          <w:jc w:val="center"/>
-        </w:trPr>
-        <w:tc>
-          <w:tcPr>
-            <w:tcW w:w="4830" w:type="dxa"/>
-            <w:tcBorders>
-              <w:top w:val="nil"/>
-              <w:left w:val="nil"/>
-              <w:bottom w:val="nil"/>
-              <w:right w:val="nil"/>
-            </w:tcBorders>
-            <w:shd w:val="clear" w:color="auto" w:fill="auto"/>
-            <w:tcMar>
-              <w:top w:w="100" w:type="dxa"/>
-              <w:left w:w="100" w:type="dxa"/>
-              <w:bottom w:w="100" w:type="dxa"/>
-              <w:right w:w="100" w:type="dxa"/>
-            </w:tcMar>
-          </w:tcPr>
-          <w:sdt>
-            <w:sdtPr>
-              <w:tag w:val="goog_rdk_5"/>
-              <w:id w:val="2037770996"/>
-            </w:sdtPr>
-            <w:sdtEndPr/>
-            <w:sdtContent>
-              <w:p>
-                <w:pPr>
-                  <w:pBdr>
-                    <w:top w:val="nil"/>
-                    <w:left w:val="nil"/>
-                    <w:bottom w:val="nil"/>
-                    <w:right w:val="nil"/>
-                    <w:between w:val="nil"/>
-                  </w:pBdr>
-                  <w:spacing w:line="240" w:lineRule="auto"/>
-                  <w:ind w:left="0" w:right="567" w:hanging="2"/>
-                  <w:rPr>
-                    <w:sz w:val="18"/>
-                    <w:szCs w:val="18"/>
-                  </w:rPr>
-                </w:pPr>
-              </w:p>
-            </w:sdtContent>
-          </w:sdt>
-        </w:tc>
-        <w:tc>
-          <w:tcPr>
-            <w:tcW w:w="2100" w:type="dxa"/>
-            <w:tcBorders>
-              <w:top w:val="nil"/>
-              <w:left w:val="nil"/>
-              <w:bottom w:val="nil"/>
-              <w:right w:val="nil"/>
-            </w:tcBorders>
-            <w:shd w:val="clear" w:color="auto" w:fill="auto"/>
-            <w:tcMar>
-              <w:top w:w="100" w:type="dxa"/>
-              <w:left w:w="100" w:type="dxa"/>
-              <w:bottom w:w="100" w:type="dxa"/>
-              <w:right w:w="100" w:type="dxa"/>
-            </w:tcMar>
-          </w:tcPr>
-          <w:sdt>
-            <w:sdtPr>
-              <w:tag w:val="goog_rdk_6"/>
-              <w:id w:val="63298060"/>
-            </w:sdtPr>
-            <w:sdtEndPr/>
-            <w:sdtContent>
-              <w:p>
-                <w:pPr>
-                  <w:pBdr>
-                    <w:top w:val="nil"/>
-                    <w:left w:val="nil"/>
-                    <w:bottom w:val="nil"/>
-                    <w:right w:val="nil"/>
-                    <w:between w:val="nil"/>
-                  </w:pBdr>
-                  <w:spacing w:line="240" w:lineRule="auto"/>
-                  <w:ind w:left="0" w:right="567" w:hanging="2"/>
-                  <w:rPr>
-                    <w:sz w:val="18"/>
-                    <w:szCs w:val="18"/>
-                  </w:rPr>
-                </w:pPr>
-              </w:p>
-            </w:sdtContent>
-          </w:sdt>
-        </w:tc>
-      </w:tr>
-      <w:tr>
-        <w:trPr>
-          <w:trHeight w:val="180"/>
-          <w:jc w:val="center"/>
-        </w:trPr>
-        <w:tc>
-          <w:tcPr>
-            <w:tcW w:w="4830" w:type="dxa"/>
-            <w:tcBorders>
-              <w:top w:val="nil"/>
-              <w:left w:val="nil"/>
-              <w:bottom w:val="nil"/>
-              <w:right w:val="nil"/>
-            </w:tcBorders>
-            <w:shd w:val="clear" w:color="auto" w:fill="auto"/>
-            <w:tcMar>
-              <w:top w:w="100" w:type="dxa"/>
-              <w:left w:w="100" w:type="dxa"/>
-              <w:bottom w:w="100" w:type="dxa"/>
-              <w:right w:w="100" w:type="dxa"/>
-            </w:tcMar>
-          </w:tcPr>
-          <w:sdt>
-            <w:sdtPr>
-              <w:tag w:val="goog_rdk_7"/>
-              <w:id w:val="1445885858"/>
-            </w:sdtPr>
-            <w:sdtEndPr/>
-            <w:sdtContent>
-              <w:p>
-                <w:pPr>
-                  <w:pBdr>
-                    <w:top w:val="nil"/>
-                    <w:left w:val="nil"/>
-                    <w:bottom w:val="nil"/>
-                    <w:right w:val="nil"/>
-                    <w:between w:val="nil"/>
-                  </w:pBdr>
-                  <w:spacing w:line="240" w:lineRule="auto"/>
-                  <w:ind w:left="0" w:right="567" w:hanging="2"/>
-                  <w:rPr>
-                    <w:sz w:val="18"/>
-                    <w:szCs w:val="18"/>
-                  </w:rPr>
-                </w:pPr>
-              </w:p>
-            </w:sdtContent>
-          </w:sdt>
-        </w:tc>
-        <w:tc>
-          <w:tcPr>
-            <w:tcW w:w="2100" w:type="dxa"/>
-            <w:tcBorders>
-              <w:top w:val="nil"/>
-              <w:left w:val="nil"/>
-              <w:bottom w:val="nil"/>
-              <w:right w:val="nil"/>
-            </w:tcBorders>
-            <w:shd w:val="clear" w:color="auto" w:fill="auto"/>
-            <w:tcMar>
-              <w:top w:w="100" w:type="dxa"/>
-              <w:left w:w="100" w:type="dxa"/>
-              <w:bottom w:w="100" w:type="dxa"/>
-              <w:right w:w="100" w:type="dxa"/>
-            </w:tcMar>
-          </w:tcPr>
-          <w:sdt>
-            <w:sdtPr>
-              <w:tag w:val="goog_rdk_8"/>
-              <w:id w:val="-579518807"/>
-            </w:sdtPr>
-            <w:sdtEndPr/>
-            <w:sdtContent>
-              <w:p>
-                <w:pPr>
-                  <w:pBdr>
-                    <w:top w:val="nil"/>
-                    <w:left w:val="nil"/>
-                    <w:bottom w:val="nil"/>
-                    <w:right w:val="nil"/>
-                    <w:between w:val="nil"/>
-                  </w:pBdr>
-                  <w:spacing w:line="240" w:lineRule="auto"/>
-                  <w:ind w:left="0" w:right="567" w:hanging="2"/>
-                  <w:rPr>
-                    <w:sz w:val="18"/>
-                    <w:szCs w:val="18"/>
-                  </w:rPr>
-                </w:pPr>
-              </w:p>
-            </w:sdtContent>
-          </w:sdt>
-        </w:tc>
-      </w:tr>
-      <w:tr>
-        <w:trPr>
-          <w:trHeight w:val="400"/>
-          <w:jc w:val="center"/>
-        </w:trPr>
-        <w:tc>
-          <w:tcPr>
-            <w:tcW w:w="4830" w:type="dxa"/>
-            <w:tcBorders>
-              <w:top w:val="nil"/>
-              <w:left w:val="nil"/>
-              <w:bottom w:val="nil"/>
-              <w:right w:val="nil"/>
-            </w:tcBorders>
-            <w:shd w:val="clear" w:color="auto" w:fill="auto"/>
-            <w:tcMar>
-              <w:top w:w="100" w:type="dxa"/>
-              <w:left w:w="100" w:type="dxa"/>
-              <w:bottom w:w="100" w:type="dxa"/>
-              <w:right w:w="100" w:type="dxa"/>
-            </w:tcMar>
-          </w:tcPr>
-          <w:sdt>
-            <w:sdtPr>
-              <w:tag w:val="goog_rdk_9"/>
-              <w:id w:val="721939845"/>
-            </w:sdtPr>
-            <w:sdtEndPr/>
-            <w:sdtContent>
-              <w:p>
-                <w:pPr>
-                  <w:pBdr>
-                    <w:top w:val="nil"/>
-                    <w:left w:val="nil"/>
-                    <w:bottom w:val="nil"/>
-                    <w:right w:val="nil"/>
-                    <w:between w:val="nil"/>
-                  </w:pBdr>
-                  <w:spacing w:line="240" w:lineRule="auto"/>
-                  <w:ind w:left="0" w:right="567" w:hanging="2"/>
-                  <w:rPr>
-                    <w:sz w:val="18"/>
-                    <w:szCs w:val="18"/>
-                  </w:rPr>
-                </w:pPr>
-              </w:p>
-            </w:sdtContent>
-          </w:sdt>
-        </w:tc>
-        <w:tc>
-          <w:tcPr>
-            <w:tcW w:w="2100" w:type="dxa"/>
-            <w:tcBorders>
-              <w:top w:val="nil"/>
-              <w:left w:val="nil"/>
-              <w:bottom w:val="nil"/>
-              <w:right w:val="nil"/>
-            </w:tcBorders>
-            <w:shd w:val="clear" w:color="auto" w:fill="auto"/>
-            <w:tcMar>
-              <w:top w:w="100" w:type="dxa"/>
-              <w:left w:w="100" w:type="dxa"/>
-              <w:bottom w:w="100" w:type="dxa"/>
-              <w:right w:w="100" w:type="dxa"/>
-            </w:tcMar>
-          </w:tcPr>
-          <w:sdt>
-            <w:sdtPr>
-              <w:tag w:val="goog_rdk_10"/>
-              <w:id w:val="1916269598"/>
-            </w:sdtPr>
-            <w:sdtEndPr/>
-            <w:sdtContent>
-              <w:p>
-                <w:pPr>
-                  <w:pBdr>
-                    <w:top w:val="nil"/>
-                    <w:left w:val="nil"/>
-                    <w:bottom w:val="nil"/>
-                    <w:right w:val="nil"/>
-                    <w:between w:val="nil"/>
-                  </w:pBdr>
-                  <w:spacing w:line="240" w:lineRule="auto"/>
-                  <w:ind w:left="0" w:right="567" w:hanging="2"/>
-                  <w:rPr>
-                    <w:sz w:val="18"/>
-                    <w:szCs w:val="18"/>
-                  </w:rPr>
-                </w:pPr>
-              </w:p>
-            </w:sdtContent>
-          </w:sdt>
-        </w:tc>
       </w:tr>
     </w:tbl>
     <w:sdt>
       <w:sdtPr>
-        <w:tag w:val="goog_rdk_11"/>
-        <w:id w:val="-1719270018"/>
+        <w:tag w:val="goog_rdk_12"/>
+        <w:id w:val="120197211"/>
       </w:sdtPr>
       <w:sdtEndPr/>
       <w:sdtContent>
@@ -558,37 +139,16 @@
               <w:between w:val="nil"/>
             </w:pBdr>
             <w:spacing w:line="240" w:lineRule="auto"/>
-            <w:ind w:left="0" w:hanging="2"/>
-            <w:jc w:val="center"/>
-          </w:pPr>
-        </w:p>
-      </w:sdtContent>
-    </w:sdt>
-    <w:sdt>
-      <w:sdtPr>
-        <w:tag w:val="goog_rdk_12"/>
-        <w:id w:val="120197211"/>
-      </w:sdtPr>
-      <w:sdtEndPr/>
-      <w:sdtContent>
-        <w:p>
-          <w:pPr>
-            <w:pBdr>
-              <w:top w:val="nil"/>
-              <w:left w:val="nil"/>
-              <w:bottom w:val="nil"/>
-              <w:right w:val="nil"/>
-              <w:between w:val="nil"/>
-            </w:pBdr>
-            <w:spacing w:line="240" w:lineRule="auto"/>
-            <w:ind w:left="0" w:hanging="2"/>
-            <w:jc w:val="center"/>
+            <w:ind w:leftChars="0" w:left="0" w:firstLineChars="0" w:firstLine="0"/>
             <w:rPr>
               <w:color w:val="000000"/>
               <w:sz w:val="18"/>
               <w:szCs w:val="18"/>
             </w:rPr>
           </w:pPr>
+          <w:r>
+            <w:t xml:space="preserve">     </w:t>
+          </w:r>
         </w:p>
       </w:sdtContent>
     </w:sdt>
@@ -716,16 +276,7 @@
                 <w:szCs w:val="18"/>
                 <w:u w:val="single"/>
               </w:rPr>
-              <w:t>ezequiel.corno1996@gmai</w:t>
-            </w:r>
-            <w:r>
-              <w:rPr>
-                <w:color w:val="1155CC"/>
-                <w:sz w:val="18"/>
-                <w:szCs w:val="18"/>
-                <w:u w:val="single"/>
-              </w:rPr>
-              <w:t>l.com</w:t>
+              <w:t>ezequiel.corno1996@gmail.com</w:t>
             </w:r>
           </w:hyperlink>
           <w:r>
@@ -820,24 +371,29 @@
               <w:sz w:val="18"/>
               <w:szCs w:val="18"/>
             </w:rPr>
-            <w:t>El reconocimiento de imágenes o reconocimiento de objetos</w:t>
-          </w:r>
-          <w:bookmarkStart w:id="0" w:name="_GoBack"/>
-          <w:bookmarkEnd w:id="0"/>
+            <w:t xml:space="preserve">El reconocimiento de imágenes o reconocimiento de objetos es una de las aplicaciones más importantes de la visión por computador y aunque existe una gran cantidad de literatura sobre el tema, </w:t>
+          </w:r>
+          <w:r>
+            <w:rPr>
+              <w:sz w:val="18"/>
+              <w:szCs w:val="18"/>
+            </w:rPr>
+            <w:t>aún</w:t>
+          </w:r>
           <w:r>
             <w:rPr>
               <w:color w:val="000000"/>
               <w:sz w:val="18"/>
               <w:szCs w:val="18"/>
             </w:rPr>
-            <w:t xml:space="preserve"> es una de las aplicaciones más importantes de la visión por computador y aunque existe una gran cantidad de literatura sobre el tema, </w:t>
+            <w:t xml:space="preserve"> no existe un algoritmo cien por ciento capaz de responder de manera precisa la gama de variaciones que puede afectar a una imagen, como cambios de iluminación, oclusión o puntos de vista diferentes. Esta </w:t>
           </w:r>
           <w:r>
             <w:rPr>
               <w:sz w:val="18"/>
               <w:szCs w:val="18"/>
             </w:rPr>
-            <w:t>aún</w:t>
+            <w:t>investigación</w:t>
           </w:r>
           <w:r>
             <w:rPr>
@@ -845,7 +401,14 @@
               <w:sz w:val="18"/>
               <w:szCs w:val="18"/>
             </w:rPr>
-            <w:t xml:space="preserve"> no existe un algoritmo cien por ciento capaz de responder d</w:t>
+            <w:t xml:space="preserve"> se basa en el uso del descriptor local ORB (por su velocidad de </w:t>
+          </w:r>
+          <w:r>
+            <w:rPr>
+              <w:sz w:val="18"/>
+              <w:szCs w:val="18"/>
+            </w:rPr>
+            <w:t>cómputo</w:t>
           </w:r>
           <w:r>
             <w:rPr>
@@ -853,45 +416,7 @@
               <w:sz w:val="18"/>
               <w:szCs w:val="18"/>
             </w:rPr>
-            <w:t xml:space="preserve">e manera precisa la gama de variaciones que puede afectar a una imagen, como cambios de iluminación, oclusión o puntos de vista diferentes. Esta </w:t>
-          </w:r>
-          <w:r>
-            <w:rPr>
-              <w:sz w:val="18"/>
-              <w:szCs w:val="18"/>
-            </w:rPr>
-            <w:t>investigación</w:t>
-          </w:r>
-          <w:r>
-            <w:rPr>
-              <w:color w:val="000000"/>
-              <w:sz w:val="18"/>
-              <w:szCs w:val="18"/>
-            </w:rPr>
-            <w:t xml:space="preserve"> se basa en el uso del descriptor local ORB (por su velocidad de </w:t>
-          </w:r>
-          <w:r>
-            <w:rPr>
-              <w:sz w:val="18"/>
-              <w:szCs w:val="18"/>
-            </w:rPr>
-            <w:t>cómputo</w:t>
-          </w:r>
-          <w:r>
-            <w:rPr>
-              <w:color w:val="000000"/>
-              <w:sz w:val="18"/>
-              <w:szCs w:val="18"/>
-            </w:rPr>
-            <w:t>) para el reconocimiento d</w:t>
-          </w:r>
-          <w:r>
-            <w:rPr>
-              <w:color w:val="000000"/>
-              <w:sz w:val="18"/>
-              <w:szCs w:val="18"/>
-            </w:rPr>
-            <w:t xml:space="preserve">e imágenes de las bebidas creadas en barman-iot y a partir de este procesamiento obtener </w:t>
+            <w:t xml:space="preserve">) para el reconocimiento de imágenes de las bebidas creadas en barman-iot y a partir de este procesamiento obtener </w:t>
           </w:r>
           <w:r>
             <w:rPr>
@@ -1052,23 +577,10 @@
       <w:sdtContent>
         <w:p>
           <w:pPr>
-            <w:numPr>
-              <w:ilvl w:val="0"/>
-              <w:numId w:val="1"/>
-            </w:numPr>
-            <w:ind w:left="0" w:hanging="2"/>
-          </w:pPr>
-          <w:r>
-            <w:t>Durante los últimos años, ha existido un creciente interés en el enfoque basado en la descripción de un objeto, utilizando descriptores locales. Los descriptores locales permiten detectar estructuras o puntos significativos (</w:t>
-          </w:r>
-          <w:r>
-            <w:t>keypoint detection</w:t>
-          </w:r>
-          <w:r>
-            <w:t>) en la image</w:t>
-          </w:r>
-          <w:r>
-            <w:t>n y obtener una descripción discriminante de estas estructuras a partir de sus alrededores.</w:t>
+            <w:ind w:leftChars="0" w:left="0" w:firstLineChars="0" w:firstLine="720"/>
+          </w:pPr>
+          <w:r>
+            <w:t>Durante los últimos años, ha existido un creciente interés en el enfoque basado en la descripción de un objeto, utilizando descriptores locales. Los descriptores locales permiten detectar estructuras o puntos significativos (keypoint detection) en la imagen y obtener una descripción discriminante de estas estructuras a partir de sus alrededores.</w:t>
           </w:r>
         </w:p>
       </w:sdtContent>
@@ -1082,73 +594,106 @@
       <w:sdtContent>
         <w:p>
           <w:pPr>
-            <w:numPr>
-              <w:ilvl w:val="0"/>
-              <w:numId w:val="1"/>
-            </w:numPr>
-            <w:ind w:left="0" w:hanging="2"/>
-          </w:pPr>
-          <w:r>
-            <w:t>Uno de los descriptores locales que más influencia ha tenido en el campo de la visión por computador es ScaleInvariantFeatureTransform. Aunque el detector y descr</w:t>
-          </w:r>
-          <w:r>
-            <w:t xml:space="preserve">iptor de puntos clave SIFT ha sido puesto a prueba en varias investigaciones y es ampliamente utilizado; el alto procesamiento computacional que requiere este </w:t>
-          </w:r>
-          <w:r>
-            <w:lastRenderedPageBreak/>
-            <w:t>descriptor ha sido el punto de partida para la creación de nuevos descriptores tales como Oriente</w:t>
-          </w:r>
-          <w:r>
-            <w:t xml:space="preserve">d FAST and Rotated BRIEF (ORB) los cuales se enfocan en mejorar la eficiencia y la precisión de correspondencias entre puntos clave con respecto a SIFT. </w:t>
-          </w:r>
-        </w:p>
-      </w:sdtContent>
-    </w:sdt>
-    <w:sdt>
-      <w:sdtPr>
-        <w:tag w:val="goog_rdk_22"/>
-        <w:id w:val="-777718121"/>
-      </w:sdtPr>
-      <w:sdtEndPr/>
-      <w:sdtContent>
-        <w:p>
-          <w:pPr>
-            <w:numPr>
-              <w:ilvl w:val="0"/>
-              <w:numId w:val="1"/>
-            </w:numPr>
-            <w:ind w:left="0" w:hanging="2"/>
-          </w:pPr>
-          <w:r>
-            <w:t xml:space="preserve">El </w:t>
-          </w:r>
-          <w:r>
-            <w:t>propósito</w:t>
-          </w:r>
-          <w:r>
-            <w:t xml:space="preserve"> principal de la </w:t>
-          </w:r>
-          <w:r>
-            <w:t>investigación</w:t>
-          </w:r>
-          <w:r>
-            <w:t xml:space="preserve"> es presentar un estudio </w:t>
-          </w:r>
-          <w:r>
-            <w:t>en el cual se utilizará el algori</w:t>
-          </w:r>
-          <w:r>
-            <w:t xml:space="preserve">tmo ORB </w:t>
-          </w:r>
-          <w:r>
-            <w:t>para la detección de objetos, mediante</w:t>
-          </w:r>
-          <w:r>
-            <w:t xml:space="preserve"> este obtendremos datos de la imagen tales como umbral, nitidez, contraste, luminosidad, puntos significativos de la imagen, entre otros y de esta forma se obtendrá información útil de la bebida que acaba de re</w:t>
-          </w:r>
-          <w:r>
-            <w:t>alizar.</w:t>
-          </w:r>
+            <w:ind w:leftChars="0" w:left="0" w:firstLineChars="0" w:firstLine="720"/>
+          </w:pPr>
+          <w:r>
+            <w:t xml:space="preserve">Uno de los descriptores locales que más influencia ha tenido en el campo de la visión por computador es ScaleInvariantFeatureTransform. Aunque el detector y descriptor de puntos clave SIFT ha sido puesto a prueba en varias investigaciones y es ampliamente utilizado; el alto procesamiento computacional que requiere este descriptor ha sido el punto de partida para la creación de nuevos descriptores tales como Oriented FAST and Rotated BRIEF (ORB) los cuales se enfocan en mejorar la eficiencia y la precisión de correspondencias entre puntos clave con respecto a SIFT. </w:t>
+          </w:r>
+        </w:p>
+        <w:p>
+          <w:pPr>
+            <w:ind w:leftChars="0" w:left="0" w:firstLineChars="0" w:firstLine="720"/>
+          </w:pPr>
+          <w:r>
+            <w:t xml:space="preserve">Barman IOT es un proyecto basado en el armado de bebidas </w:t>
+          </w:r>
+          <w:r>
+            <w:t xml:space="preserve">que </w:t>
+          </w:r>
+          <w:r>
+            <w:t>provee toda la información necesaria (</w:t>
+          </w:r>
+          <w:r>
+            <w:t xml:space="preserve">trago a elegir, </w:t>
+          </w:r>
+          <w:r>
+            <w:t>porcentajes de cada líquido, cantidad de alcohol en sangre</w:t>
+          </w:r>
+          <w:r>
+            <w:t>, etc</w:t>
+          </w:r>
+          <w:r>
+            <w:t>) para armarlo</w:t>
+          </w:r>
+          <w:r>
+            <w:t xml:space="preserve"> de manera rápida y sencilla</w:t>
+          </w:r>
+          <w:r>
+            <w:t xml:space="preserve">. </w:t>
+          </w:r>
+          <w:sdt>
+            <w:sdtPr>
+              <w:tag w:val="goog_rdk_22"/>
+              <w:id w:val="-1625605106"/>
+            </w:sdtPr>
+            <w:sdtContent>
+              <w:r>
+                <w:t>El propósito principal de la investigación es presentar un estudio en el cual se utilizará el algoritmo ORB</w:t>
+              </w:r>
+              <w:r>
+                <w:t xml:space="preserve">, debido a la alta </w:t>
+              </w:r>
+              <w:r>
+                <w:t>performance</w:t>
+              </w:r>
+              <w:r>
+                <w:t xml:space="preserve"> con </w:t>
+              </w:r>
+              <w:r>
+                <w:t>respecto</w:t>
+              </w:r>
+              <w:r>
+                <w:t xml:space="preserve"> a los anteriores,</w:t>
+              </w:r>
+              <w:r>
+                <w:t xml:space="preserve"> para la detección de objetos</w:t>
+              </w:r>
+              <w:r>
+                <w:t>.</w:t>
+              </w:r>
+              <w:r>
+                <w:t xml:space="preserve"> </w:t>
+              </w:r>
+              <w:r>
+                <w:t>M</w:t>
+              </w:r>
+              <w:r>
+                <w:t xml:space="preserve">ediante este obtendremos datos de la imagen tales como umbral, nitidez, contraste, </w:t>
+              </w:r>
+              <w:r>
+                <w:lastRenderedPageBreak/>
+                <w:t>luminosidad, puntos significativos de la imagen, entre otros y de esta forma se obtendrá información útil de la bebida que acaba de realizar.</w:t>
+              </w:r>
+              <w:r>
+                <w:t xml:space="preserve"> Esta información obtenida se usará para posibles comparaciones</w:t>
+              </w:r>
+              <w:r>
+                <w:t xml:space="preserve"> de líquidos</w:t>
+              </w:r>
+              <w:r>
+                <w:t xml:space="preserve"> entre tragos o </w:t>
+              </w:r>
+              <w:r>
+                <w:t>para detectar el alcohol que posee una bebida solamente con la imagen</w:t>
+              </w:r>
+              <w:r>
+                <w:t xml:space="preserve"> obtenida de la cámara del dispositivo móvil</w:t>
+              </w:r>
+              <w:r>
+                <w:t>.</w:t>
+              </w:r>
+            </w:sdtContent>
+          </w:sdt>
         </w:p>
       </w:sdtContent>
     </w:sdt>
@@ -1161,47 +706,10 @@
       <w:sdtContent>
         <w:p>
           <w:pPr>
-            <w:numPr>
-              <w:ilvl w:val="0"/>
-              <w:numId w:val="1"/>
-            </w:numPr>
-            <w:ind w:left="0" w:hanging="2"/>
-          </w:pPr>
-          <w:r>
-            <w:t>Actualmente</w:t>
-          </w:r>
-          <w:r>
-            <w:t xml:space="preserve"> en el mercado existen varias aplicaciones de </w:t>
-          </w:r>
-          <w:r>
-            <w:t>reconocimiento</w:t>
-          </w:r>
-          <w:r>
-            <w:t xml:space="preserve"> de imágenes siendo una de las </w:t>
-          </w:r>
-          <w:r>
-            <w:t>más</w:t>
-          </w:r>
-          <w:r>
-            <w:t xml:space="preserve"> conocidas Google Lens, otro ejemplo es CamFind que con solo tomar una foto obtienes </w:t>
-          </w:r>
-          <w:r>
-            <w:t>información</w:t>
-          </w:r>
-          <w:r>
-            <w:t xml:space="preserve"> </w:t>
-          </w:r>
-          <w:r>
-            <w:t>a partir</w:t>
-          </w:r>
-          <w:r>
-            <w:t xml:space="preserve"> de </w:t>
-          </w:r>
-          <w:r>
-            <w:t>búsquedas</w:t>
-          </w:r>
-          <w:r>
-            <w:t xml:space="preserve"> en internet.</w:t>
+            <w:ind w:leftChars="0" w:left="0" w:firstLineChars="0" w:firstLine="720"/>
+          </w:pPr>
+          <w:r>
+            <w:t>Actualmente en el mercado existen varias aplicaciones de reconocimiento de imágenes siendo una de las más conocidas Google Lens, otro ejemplo es CamFind que con solo tomar una foto obtienes información a partir de búsquedas en internet.</w:t>
           </w:r>
         </w:p>
       </w:sdtContent>
@@ -1258,16 +766,7 @@
               <w:sz w:val="24"/>
               <w:szCs w:val="24"/>
             </w:rPr>
-            <w:t>Desa</w:t>
-          </w:r>
-          <w:r>
-            <w:rPr>
-              <w:b/>
-              <w:color w:val="000000"/>
-              <w:sz w:val="24"/>
-              <w:szCs w:val="24"/>
-            </w:rPr>
-            <w:t>rrollo</w:t>
+            <w:t>Desarrollo</w:t>
           </w:r>
         </w:p>
       </w:sdtContent>
@@ -1281,13 +780,10 @@
       <w:sdtContent>
         <w:p>
           <w:pPr>
-            <w:ind w:left="0" w:hanging="2"/>
-          </w:pPr>
-          <w:r>
-            <w:t>Para el procesamiento de imágenes se pueden utilizar múltiples algoritmos. El que utilizaremos en nuestra aplicación será ORB. La manera de proceder será la siguiente, una vez finalizada la creación de la bebida se tomará una imagen de esta con la</w:t>
-          </w:r>
-          <w:r>
-            <w:t xml:space="preserve"> cámara del dispositivo móvil y se le aplicará el algoritmo antes mencionado.</w:t>
+            <w:ind w:leftChars="0" w:left="0" w:firstLineChars="0" w:firstLine="720"/>
+          </w:pPr>
+          <w:r>
+            <w:t>Para el procesamiento de imágenes se pueden utilizar múltiples algoritmos. El que utilizaremos en nuestra aplicación será ORB. La manera de proceder será la siguiente, una vez finalizada la creación de la bebida se tomará una imagen de esta con la cámara del dispositivo móvil y se le aplicará el algoritmo antes mencionado.</w:t>
           </w:r>
         </w:p>
       </w:sdtContent>
@@ -1301,16 +797,10 @@
       <w:sdtContent>
         <w:p>
           <w:pPr>
-            <w:ind w:left="0" w:hanging="2"/>
-          </w:pPr>
-          <w:r>
-            <w:t>ORB utiliza el algoritmo FeaturesfromAcceleratedSegment Test(FAST) para la detección de puntos claves y BinaryRobustIndependentElementaryFeatures(BRIEF) para la extracción de l</w:t>
-          </w:r>
-          <w:r>
-            <w:t>os descriptores. FAST y BRIEF son algoritmos que mejoran notablemente la velocidad de cómputo (lo cual es muy útil ya que estamos utilizando un dispositivo móvil), sin embargo carecen de un operador de orientación e invariancia a la rotación respectivament</w:t>
-          </w:r>
-          <w:r>
-            <w:t>e</w:t>
+            <w:ind w:leftChars="0" w:left="0" w:firstLineChars="0" w:firstLine="720"/>
+          </w:pPr>
+          <w:r>
+            <w:t>ORB utiliza el algoritmo FeaturesfromAcceleratedSegment Test(FAST) para la detección de puntos claves y BinaryRobustIndependentElementaryFeatures(BRIEF) para la extracción de los descriptores. FAST y BRIEF son algoritmos que mejoran notablemente la velocidad de cómputo (lo cual es muy útil ya que estamos utilizando un dispositivo móvil), sin embargo carecen de un operador de orientación e invariancia a la rotación respectivamente</w:t>
           </w:r>
           <w:r>
             <w:rPr>
@@ -1327,22 +817,30 @@
             <w:t>CUDA</w:t>
           </w:r>
           <w:r>
-            <w:t xml:space="preserve"> (Compute Unified Device Architecture), de esta forma obtenemos un compilar y un conjunto de herramientas que nos permite codificar algoritmos en una Unidad de Procesamiento Grá</w:t>
-          </w:r>
-          <w:r>
-            <w:t xml:space="preserve">fico (GPU, de sus siglas en inglés) usando una variación del lenguaje de programación C. Utilizando de esta forma un elevado número </w:t>
+            <w:t xml:space="preserve"> (Compute Unified Device Architecture), de esta forma obtenemos un compilar y un conjunto de herramientas que nos permite codificar algoritmos en una Unidad de Procesamiento Gráfico (GPU, de sus siglas en inglés) usando una variación del lenguaje de programación C. Utilizando de esta forma un elevado número </w:t>
           </w:r>
           <w:r>
             <w:t xml:space="preserve">de </w:t>
           </w:r>
           <w:r>
-            <w:t>nodos de procesamiento para realizar operaciones en paralelo sobre un gran volumen de datos bajo la arquitectura SIMT (Sigle</w:t>
-          </w:r>
-          <w:r>
-            <w:t xml:space="preserve"> Instruction Multiple Thread), similar al paradigma SIMD (Single Instruction Multiple Data), obteniendo una considerable reducción del tiempo de procesamiento y un gran aumento de las prestaciones. Además se utilizará la API OpenCV, biblioteca libre de vis</w:t>
-          </w:r>
-          <w:r>
-            <w:t xml:space="preserve">ión artificial, </w:t>
+            <w:t xml:space="preserve">nodos de procesamiento para realizar operaciones en paralelo sobre un gran volumen de datos bajo la arquitectura SIMT (Sigle Instruction Multiple Thread), similar al paradigma SIMD (Single Instruction Multiple Data), obteniendo una considerable reducción del tiempo de procesamiento y un gran aumento de las prestaciones. </w:t>
+          </w:r>
+        </w:p>
+        <w:p>
+          <w:pPr>
+            <w:ind w:leftChars="0" w:left="0" w:firstLineChars="0" w:firstLine="720"/>
+          </w:pPr>
+          <w:r>
+            <w:t>Para</w:t>
+          </w:r>
+          <w:r>
+            <w:t xml:space="preserve"> </w:t>
+          </w:r>
+          <w:r>
+            <w:t>capturar keypoints se utilizar</w:t>
+          </w:r>
+          <w:r>
+            <w:t xml:space="preserve">á la API OpenCV, biblioteca libre de visión artificial, </w:t>
           </w:r>
           <w:r>
             <w:t xml:space="preserve">ya que cuenta con </w:t>
@@ -1361,6 +859,41 @@
           </w:r>
           <w:r>
             <w:t xml:space="preserve"> la obtención de keypoints.</w:t>
+          </w:r>
+          <w:r>
+            <w:t xml:space="preserve"> Esta </w:t>
+          </w:r>
+          <w:r>
+            <w:t>biblioteca (desde la versión 2.2) se divide en varios módulos, donde cada módulo puede entenderse, en general, como dedicado a un grupo de problemas de visión de computadora.</w:t>
+          </w:r>
+          <w:r>
+            <w:t xml:space="preserve"> </w:t>
+          </w:r>
+          <w:r>
+            <w:t>Por lo tanto, para acceder a ellos podemos preceder a la definición de la función principal mediante la declaración usando namespace cv; o prefije los nombres de funciones y clases de OpenCV por la especificación de espacio de nombres cv ::</w:t>
+          </w:r>
+          <w:r>
+            <w:t>.</w:t>
+          </w:r>
+          <w:r>
+            <w:t xml:space="preserve"> </w:t>
+          </w:r>
+          <w:r>
+            <w:t>El objeto principal es de la clase Mat . Como lo implica el nombre de la clase, es esencialmente una matriz que contiene valores de píxeles de alguna imagen y, además, una serie de atributos sobre una imagen. En el caso más simple, una imagen</w:t>
+          </w:r>
+          <w:bookmarkStart w:id="0" w:name="_GoBack"/>
+          <w:bookmarkEnd w:id="0"/>
+          <w:r>
+            <w:t xml:space="preserve"> se puede crear como cv :: Mat image., creando una imagen de tamaño 0 por 0. Tal vez la variable de miembro más importante del objeto de imagen es </w:t>
+          </w:r>
+          <w:r>
+            <w:t>“data”</w:t>
+          </w:r>
+          <w:r>
+            <w:t xml:space="preserve"> donde el miembro image.data es en realidad un puntero al bloque de memoria asignado que contiene los datos de imagen</w:t>
+          </w:r>
+          <w:r>
+            <w:t>.</w:t>
           </w:r>
         </w:p>
       </w:sdtContent>
@@ -1432,22 +965,16 @@
         <w:p>
           <w:pPr>
             <w:spacing w:before="240"/>
-            <w:ind w:left="0" w:hanging="2"/>
-          </w:pPr>
-          <w:r>
-            <w:t xml:space="preserve">Lo </w:t>
-          </w:r>
-          <w:r>
-            <w:t>fundamental del algoritmo es la extracción de keypoints</w:t>
+            <w:ind w:leftChars="0" w:left="0" w:firstLineChars="0" w:firstLine="720"/>
+          </w:pPr>
+          <w:r>
+            <w:t>Lo fundamental del algoritmo es la extracción de keypoints</w:t>
           </w:r>
           <w:r>
             <w:t>. M</w:t>
           </w:r>
           <w:r>
-            <w:t>ediant</w:t>
-          </w:r>
-          <w:r>
-            <w:t>e el procesamiento de estos obtendremos información valiosa de la bebida. Para facilitar el uso del algoritmo ORB utilizaremos la clase cv::Features2D.</w:t>
+            <w:t>ediante el procesamiento de estos obtendremos información valiosa de la bebida. Para facilitar el uso del algoritmo ORB utilizaremos la clase cv::Features2D.</w:t>
           </w:r>
         </w:p>
       </w:sdtContent>
@@ -1462,7 +989,7 @@
         <w:p>
           <w:pPr>
             <w:spacing w:before="240"/>
-            <w:ind w:left="0" w:hanging="2"/>
+            <w:ind w:leftChars="0" w:left="0" w:firstLineChars="0" w:firstLine="720"/>
           </w:pPr>
           <w:r>
             <w:t>El siguiente pseudocódigo ejemplificará el uso de CUDA con el algoritmo ORB utilizando OpenCV.</w:t>
@@ -1783,14 +1310,7 @@
               <w:i/>
               <w:color w:val="666666"/>
             </w:rPr>
-            <w:t>/*luego usamos el método detect(...) para obtener el listado de los KeyPoint de nuestra imagen de entrada, esta clase guarda toda la información correspondiente a nuestro punto característico, coordenadas del punto</w:t>
-          </w:r>
-          <w:r>
-            <w:rPr>
-              <w:i/>
-              <w:color w:val="666666"/>
-            </w:rPr>
-            <w:t>, ángulo, etc.*/</w:t>
+            <w:t>/*luego usamos el método detect(...) para obtener el listado de los KeyPoint de nuestra imagen de entrada, esta clase guarda toda la información correspondiente a nuestro punto característico, coordenadas del punto, ángulo, etc.*/</w:t>
           </w:r>
         </w:p>
       </w:sdtContent>
@@ -1868,14 +1388,7 @@
               <w:i/>
               <w:color w:val="666666"/>
             </w:rPr>
-            <w:t xml:space="preserve">/*finalmente para visualizar los puntos encontrados usaremos la función cv::drawKeypoints(...) en la cual indicamos la imagen de entrada, el conjunto de puntos que deseamos dibujar, la </w:t>
-          </w:r>
-          <w:r>
-            <w:rPr>
-              <w:i/>
-              <w:color w:val="666666"/>
-            </w:rPr>
-            <w:t>imagen de salida, el color a utilizar (-1 indica colores aleatorios)*/</w:t>
+            <w:t>/*finalmente para visualizar los puntos encontrados usaremos la función cv::drawKeypoints(...) en la cual indicamos la imagen de entrada, el conjunto de puntos que deseamos dibujar, la imagen de salida, el color a utilizar (-1 indica colores aleatorios)*/</w:t>
           </w:r>
         </w:p>
       </w:sdtContent>
@@ -1967,22 +1480,7 @@
               <w:i/>
               <w:color w:val="666666"/>
             </w:rPr>
-            <w:t xml:space="preserve"> tenemos los puntos característicos de nuestra imagen podemos intentar </w:t>
-          </w:r>
-          <w:r>
-            <w:rPr>
-              <w:i/>
-              <w:color w:val="666666"/>
-            </w:rPr>
-            <w:t xml:space="preserve">localizar estos puntos en una segunda imagen, con ello podremos por ejemplo: </w:t>
-          </w:r>
-          <w:r>
-            <w:rPr>
-              <w:i/>
-              <w:color w:val="666666"/>
-            </w:rPr>
-            <w:lastRenderedPageBreak/>
-            <w:t>combinar imágenes, realizar seguimiento y detección o en nuestro caso compararla a otra bebida.</w:t>
+            <w:t xml:space="preserve"> tenemos los puntos característicos de nuestra imagen podemos intentar localizar estos puntos en una segunda imagen, con ello podremos por ejemplo: combinar imágenes, realizar seguimiento y detección o en nuestro caso compararla a otra bebida.</w:t>
           </w:r>
         </w:p>
       </w:sdtContent>
@@ -2023,14 +1521,7 @@
               <w:i/>
               <w:color w:val="666666"/>
             </w:rPr>
-            <w:t>) para comparar los descriptor</w:t>
-          </w:r>
-          <w:r>
-            <w:rPr>
-              <w:i/>
-              <w:color w:val="666666"/>
-            </w:rPr>
-            <w:t>es de cada punto y obtener el pareo para cada uno de ellos, la clase base para los comparadores es DescriptorMatcher, al utilizar el método match(...) obtenemos una lista de DMatch.  */</w:t>
+            <w:t>) para comparar los descriptores de cada punto y obtener el pareo para cada uno de ellos, la clase base para los comparadores es DescriptorMatcher, al utilizar el método match(...) obtenemos una lista de DMatch.  */</w:t>
           </w:r>
         </w:p>
       </w:sdtContent>
@@ -2082,14 +1573,7 @@
               <w:i/>
               <w:color w:val="666666"/>
             </w:rPr>
-            <w:t>Ptr&lt;DescriptorMatcher&gt; matcher = BFMatcher</w:t>
-          </w:r>
-          <w:r>
-            <w:rPr>
-              <w:i/>
-              <w:color w:val="666666"/>
-            </w:rPr>
-            <w:t>::create(NORM_HAMMING, true);</w:t>
+            <w:t>Ptr&lt;DescriptorMatcher&gt; matcher = BFMatcher::create(NORM_HAMMING, true);</w:t>
           </w:r>
         </w:p>
       </w:sdtContent>
@@ -2173,13 +1657,10 @@
         <w:p>
           <w:pPr>
             <w:spacing w:before="240"/>
-            <w:ind w:left="0" w:hanging="2"/>
-          </w:pPr>
-          <w:r>
-            <w:t>Las pruebas que pueden realizarse son todas referentes a sacar fotos de distintas bebidas, ya sea conocidas o mezclas que se acaban de inventar en el momento y a partir de estas que se obtenga información de relevancia para el usuario</w:t>
-          </w:r>
-          <w:r>
-            <w:t>.</w:t>
+            <w:ind w:leftChars="0" w:left="0" w:firstLineChars="0" w:firstLine="720"/>
+          </w:pPr>
+          <w:r>
+            <w:t>Las pruebas que pueden realizarse son todas referentes a sacar fotos de distintas bebidas, ya sea conocidas o mezclas que se acaban de inventar en el momento y a partir de estas que se obtenga información de relevancia para el usuario.</w:t>
           </w:r>
         </w:p>
       </w:sdtContent>
@@ -2264,10 +1745,6 @@
       <w:sdtContent>
         <w:p>
           <w:pPr>
-            <w:numPr>
-              <w:ilvl w:val="0"/>
-              <w:numId w:val="3"/>
-            </w:numPr>
             <w:pBdr>
               <w:top w:val="nil"/>
               <w:left w:val="nil"/>
@@ -2276,25 +1753,13 @@
               <w:between w:val="nil"/>
             </w:pBdr>
             <w:spacing w:line="240" w:lineRule="auto"/>
-            <w:ind w:left="0" w:hanging="2"/>
+            <w:ind w:leftChars="0" w:left="0" w:firstLineChars="0" w:firstLine="720"/>
             <w:rPr>
               <w:color w:val="000000"/>
             </w:rPr>
           </w:pPr>
           <w:r>
-            <w:t>En esta investigación se incorporó el procesamiento de imágenes a nuestra aplicación barman-iot. Se investigó qué algoritmo era el óptimo</w:t>
-          </w:r>
-          <w:r>
-            <w:t xml:space="preserve"> a utilizar teniendo en cuenta tiempo de ejecución, consumo de batería, uso de memoria y que todo este procesami</w:t>
-          </w:r>
-          <w:r>
-            <w:t>ento iba a ser realizado en un dispositivo móvil. También cómo</w:t>
-          </w:r>
-          <w:r>
-            <w:t xml:space="preserve"> podemos paralelizar la información para hacerlo lo más</w:t>
-          </w:r>
-          <w:r>
-            <w:t xml:space="preserve"> performante y rápido posible llegando a la conclusión que era fundamental utilizar tecnologías de GPU</w:t>
+            <w:t>En esta investigación se incorporó el procesamiento de imágenes a nuestra aplicación barman-iot. Se investigó qué algoritmo era el óptimo a utilizar teniendo en cuenta tiempo de ejecución, consumo de batería, uso de memoria y que todo este procesamiento iba a ser realizado en un dispositivo móvil. También cómo podemos paralelizar la información para hacerlo lo más performante y rápido posible llegando a la conclusión que era fundamental utilizar tecnologías de GPU</w:t>
           </w:r>
           <w:r>
             <w:rPr>
@@ -2314,10 +1779,6 @@
       <w:sdtContent>
         <w:p>
           <w:pPr>
-            <w:numPr>
-              <w:ilvl w:val="0"/>
-              <w:numId w:val="3"/>
-            </w:numPr>
             <w:pBdr>
               <w:top w:val="nil"/>
               <w:left w:val="nil"/>
@@ -2326,19 +1787,13 @@
               <w:between w:val="nil"/>
             </w:pBdr>
             <w:spacing w:line="240" w:lineRule="auto"/>
-            <w:ind w:left="0" w:hanging="2"/>
+            <w:ind w:leftChars="0" w:left="0" w:firstLineChars="0" w:firstLine="720"/>
             <w:rPr>
               <w:color w:val="000000"/>
             </w:rPr>
           </w:pPr>
           <w:r>
-            <w:t>La investigación nos deja como ap</w:t>
-          </w:r>
-          <w:r>
-            <w:t>rendizaje lo costosa que es la implementación de procesamiento de imágenes y cómo es sumamente necesario paralelizar la información y conocer el algoritmo ideal y verificar donde este va a actuar para sacarle el mayor desempeño y provecho posible a las nue</w:t>
-          </w:r>
-          <w:r>
-            <w:t>vas tecnologías que van surgiendo, sobre todo en el mundo de las tecnologías móviles.</w:t>
+            <w:t>La investigación nos deja como aprendizaje lo costosa que es la implementación de procesamiento de imágenes y cómo es sumamente necesario paralelizar la información y conocer el algoritmo ideal y verificar donde este va a actuar para sacarle el mayor desempeño y provecho posible a las nuevas tecnologías que van surgiendo, sobre todo en el mundo de las tecnologías móviles.</w:t>
           </w:r>
         </w:p>
       </w:sdtContent>
@@ -2352,10 +1807,6 @@
       <w:sdtContent>
         <w:p>
           <w:pPr>
-            <w:numPr>
-              <w:ilvl w:val="0"/>
-              <w:numId w:val="3"/>
-            </w:numPr>
             <w:pBdr>
               <w:top w:val="nil"/>
               <w:left w:val="nil"/>
@@ -2364,16 +1815,17 @@
               <w:between w:val="nil"/>
             </w:pBdr>
             <w:spacing w:line="240" w:lineRule="auto"/>
-            <w:ind w:left="0" w:hanging="2"/>
+            <w:ind w:leftChars="0" w:left="0" w:firstLineChars="0" w:firstLine="720"/>
             <w:rPr>
               <w:color w:val="000000"/>
             </w:rPr>
           </w:pPr>
           <w:r>
-            <w:t>Para próximas investigaciones hay que mejorar el algoritmo ORB ya que, a pesar de que mejora notablemente la velocidad de cómputo para el procesamiento de imágenes, ca</w:t>
-          </w:r>
-          <w:r>
-            <w:t>rece de un operador de orientación e invariancia a la rotación respectivamente lo que provoca que ciertos datos de la imagen no seas tomados correctamente. Por lo cual al algoritmo ORB deberíamos agregarle KeypointOrientation y Rotation-AwareBrief.</w:t>
+            <w:t xml:space="preserve">Para próximas investigaciones hay que mejorar el algoritmo ORB ya que, a pesar de que mejora notablemente la velocidad de cómputo para el procesamiento de imágenes, carece de un operador de orientación e invariancia a la rotación respectivamente lo que provoca que ciertos datos de la imagen no seas tomados </w:t>
+          </w:r>
+          <w:r>
+            <w:lastRenderedPageBreak/>
+            <w:t>correctamente. Por lo cual al algoritmo ORB deberíamos agregarle KeypointOrientation y Rotation-AwareBrief.</w:t>
           </w:r>
         </w:p>
       </w:sdtContent>
@@ -2430,22 +1882,17 @@
               <w:sz w:val="24"/>
               <w:szCs w:val="24"/>
             </w:rPr>
-            <w:t>Re</w:t>
-          </w:r>
-          <w:r>
-            <w:rPr>
-              <w:b/>
-              <w:color w:val="000000"/>
-              <w:sz w:val="24"/>
-              <w:szCs w:val="24"/>
-            </w:rPr>
-            <w:t>ferencias</w:t>
-          </w:r>
-        </w:p>
-      </w:sdtContent>
-    </w:sdt>
-    <w:sdt>
-      <w:sdtPr>
+            <w:t>Referencias</w:t>
+          </w:r>
+        </w:p>
+      </w:sdtContent>
+    </w:sdt>
+    <w:sdt>
+      <w:sdtPr>
+        <w:rPr>
+          <w:sz w:val="18"/>
+          <w:szCs w:val="18"/>
+        </w:rPr>
         <w:tag w:val="goog_rdk_64"/>
         <w:id w:val="2090645781"/>
       </w:sdtPr>
@@ -2496,10 +1943,13 @@
     </w:sdt>
     <w:sdt>
       <w:sdtPr>
-        <w:tag w:val="goog_rdk_65"/>
-        <w:id w:val="-1203625092"/>
-      </w:sdtPr>
-      <w:sdtEndPr/>
+        <w:rPr>
+          <w:sz w:val="18"/>
+          <w:szCs w:val="18"/>
+        </w:rPr>
+        <w:tag w:val="goog_rdk_64"/>
+        <w:id w:val="154269896"/>
+      </w:sdtPr>
       <w:sdtContent>
         <w:p>
           <w:pPr>
@@ -2517,13 +1967,142 @@
               <w:szCs w:val="18"/>
             </w:rPr>
           </w:pPr>
+          <w:sdt>
+            <w:sdtPr>
+              <w:rPr>
+                <w:sz w:val="18"/>
+                <w:szCs w:val="18"/>
+              </w:rPr>
+              <w:tag w:val="goog_rdk_65"/>
+              <w:id w:val="696433247"/>
+            </w:sdtPr>
+            <w:sdtContent>
+              <w:r>
+                <w:rPr>
+                  <w:color w:val="000000"/>
+                  <w:sz w:val="18"/>
+                  <w:szCs w:val="18"/>
+                </w:rPr>
+                <w:t>2</w:t>
+              </w:r>
+              <w:r>
+                <w:rPr>
+                  <w:color w:val="000000"/>
+                  <w:sz w:val="18"/>
+                  <w:szCs w:val="18"/>
+                </w:rPr>
+                <w:t>.</w:t>
+              </w:r>
+              <w:r>
+                <w:rPr>
+                  <w:color w:val="000000"/>
+                  <w:sz w:val="18"/>
+                  <w:szCs w:val="18"/>
+                </w:rPr>
+                <w:tab/>
+              </w:r>
+              <w:r>
+                <w:rPr>
+                  <w:sz w:val="18"/>
+                  <w:szCs w:val="18"/>
+                </w:rPr>
+                <w:t xml:space="preserve">F. Aguilera, J. Aceves, S. Arguelles, E. </w:t>
+              </w:r>
+              <w:r>
+                <w:rPr>
+                  <w:sz w:val="18"/>
+                  <w:szCs w:val="18"/>
+                </w:rPr>
+                <w:t>Gómez</w:t>
+              </w:r>
+              <w:r>
+                <w:rPr>
+                  <w:sz w:val="18"/>
+                  <w:szCs w:val="18"/>
+                </w:rPr>
+                <w:t>, G. Martínez</w:t>
+              </w:r>
+              <w:r>
+                <w:rPr>
+                  <w:sz w:val="18"/>
+                  <w:szCs w:val="18"/>
+                </w:rPr>
+                <w:t xml:space="preserve"> </w:t>
+              </w:r>
+              <w:r>
+                <w:rPr>
+                  <w:sz w:val="18"/>
+                  <w:szCs w:val="18"/>
+                </w:rPr>
+                <w:t>(2015)</w:t>
+              </w:r>
+              <w:r>
+                <w:rPr>
+                  <w:sz w:val="18"/>
+                  <w:szCs w:val="18"/>
+                </w:rPr>
+                <w:t>“</w:t>
+              </w:r>
+              <w:r>
+                <w:rPr>
+                  <w:sz w:val="18"/>
+                  <w:szCs w:val="18"/>
+                </w:rPr>
+                <w:t>Utilización de GPU-CUDA en el Procesamiento Digital de Imágenes</w:t>
+              </w:r>
+              <w:r>
+                <w:rPr>
+                  <w:sz w:val="18"/>
+                  <w:szCs w:val="18"/>
+                </w:rPr>
+                <w:t>”</w:t>
+              </w:r>
+              <w:r>
+                <w:rPr>
+                  <w:sz w:val="18"/>
+                  <w:szCs w:val="18"/>
+                </w:rPr>
+                <w:t>.</w:t>
+              </w:r>
+            </w:sdtContent>
+          </w:sdt>
+        </w:p>
+      </w:sdtContent>
+    </w:sdt>
+    <w:p>
+      <w:pPr>
+        <w:pBdr>
+          <w:top w:val="nil"/>
+          <w:left w:val="nil"/>
+          <w:bottom w:val="nil"/>
+          <w:right w:val="nil"/>
+          <w:between w:val="nil"/>
+        </w:pBdr>
+        <w:spacing w:line="240" w:lineRule="auto"/>
+        <w:ind w:left="0" w:hanging="2"/>
+        <w:rPr>
+          <w:sz w:val="18"/>
+          <w:szCs w:val="18"/>
+        </w:rPr>
+      </w:pPr>
+      <w:sdt>
+        <w:sdtPr>
+          <w:rPr>
+            <w:sz w:val="18"/>
+            <w:szCs w:val="18"/>
+          </w:rPr>
+          <w:tag w:val="goog_rdk_65"/>
+          <w:id w:val="-1203625092"/>
+        </w:sdtPr>
+        <w:sdtEndPr/>
+        <w:sdtContent>
           <w:r>
             <w:rPr>
               <w:color w:val="000000"/>
               <w:sz w:val="18"/>
               <w:szCs w:val="18"/>
             </w:rPr>
-            <w:t>2.</w:t>
+            <w:t>3</w:t>
           </w:r>
           <w:r>
             <w:rPr>
@@ -2531,20 +2110,32 @@
               <w:sz w:val="18"/>
               <w:szCs w:val="18"/>
             </w:rPr>
-            <w:tab/>
-          </w:r>
-          <w:r>
-            <w:rPr>
+            <w:t>.</w:t>
+          </w:r>
+          <w:r>
+            <w:rPr>
+              <w:color w:val="000000"/>
               <w:sz w:val="18"/>
               <w:szCs w:val="18"/>
             </w:rPr>
+            <w:tab/>
+          </w:r>
+          <w:r>
+            <w:rPr>
+              <w:sz w:val="18"/>
+              <w:szCs w:val="18"/>
+            </w:rPr>
             <w:t>Mikolajczyk. K, Schmid.C, “A performance evaluation of local descriptors”.IEEE Trans. Pattern Anal. Mach. Intell., 27:1615–1630, October 2017.</w:t>
           </w:r>
-        </w:p>
-      </w:sdtContent>
-    </w:sdt>
-    <w:sdt>
-      <w:sdtPr>
+        </w:sdtContent>
+      </w:sdt>
+    </w:p>
+    <w:sdt>
+      <w:sdtPr>
+        <w:rPr>
+          <w:sz w:val="18"/>
+          <w:szCs w:val="18"/>
+        </w:rPr>
         <w:tag w:val="goog_rdk_66"/>
         <w:id w:val="-1528180123"/>
       </w:sdtPr>
@@ -2562,7 +2153,6 @@
             <w:spacing w:line="240" w:lineRule="auto"/>
             <w:ind w:left="0" w:hanging="2"/>
             <w:rPr>
-              <w:color w:val="000000"/>
               <w:sz w:val="18"/>
               <w:szCs w:val="18"/>
             </w:rPr>
@@ -2572,40 +2162,119 @@
               <w:sz w:val="18"/>
               <w:szCs w:val="18"/>
             </w:rPr>
-            <w:t>3.</w:t>
+            <w:t>4</w:t>
           </w:r>
           <w:r>
             <w:rPr>
               <w:sz w:val="18"/>
               <w:szCs w:val="18"/>
             </w:rPr>
-            <w:tab/>
-            <w:t>Batuhan Hangun, onder eyecioglu performance comparison between OpenCV built in CPU and GPU Functions on IMag</w:t>
+            <w:t>.</w:t>
           </w:r>
           <w:r>
             <w:rPr>
               <w:sz w:val="18"/>
               <w:szCs w:val="18"/>
             </w:rPr>
-            <w:t xml:space="preserve">e Processing operations. International Journal Of Engineering Science and Application.Vol.1, No.2, 2017.   </w:t>
-          </w:r>
-        </w:p>
-      </w:sdtContent>
-    </w:sdt>
-    <w:sdt>
-      <w:sdtPr>
-        <w:tag w:val="goog_rdk_67"/>
-        <w:id w:val="-914159123"/>
-      </w:sdtPr>
-      <w:sdtEndPr/>
-      <w:sdtContent>
-        <w:p>
-          <w:pPr>
-            <w:ind w:left="0" w:hanging="2"/>
-          </w:pPr>
-        </w:p>
-      </w:sdtContent>
-    </w:sdt>
+            <w:tab/>
+            <w:t>Batuhan Hangun, onder eyecioglu performance comparison between OpenCV built in CPU and GPU Functions on IMage Processing operations. International Journal Of Engineering Science and Application.Vol.1, No.2, 2017</w:t>
+          </w:r>
+          <w:r>
+            <w:rPr>
+              <w:sz w:val="18"/>
+              <w:szCs w:val="18"/>
+            </w:rPr>
+            <w:t>.</w:t>
+          </w:r>
+        </w:p>
+      </w:sdtContent>
+    </w:sdt>
+    <w:p>
+      <w:pPr>
+        <w:pBdr>
+          <w:top w:val="nil"/>
+          <w:left w:val="nil"/>
+          <w:bottom w:val="nil"/>
+          <w:right w:val="nil"/>
+          <w:between w:val="nil"/>
+        </w:pBdr>
+        <w:spacing w:line="240" w:lineRule="auto"/>
+        <w:ind w:left="0" w:hanging="2"/>
+        <w:rPr>
+          <w:sz w:val="18"/>
+          <w:szCs w:val="18"/>
+        </w:rPr>
+      </w:pPr>
+      <w:r>
+        <w:rPr>
+          <w:sz w:val="18"/>
+          <w:szCs w:val="18"/>
+        </w:rPr>
+        <w:tab/>
+      </w:r>
+      <w:r>
+        <w:rPr>
+          <w:sz w:val="18"/>
+          <w:szCs w:val="18"/>
+        </w:rPr>
+        <w:t>5.</w:t>
+      </w:r>
+      <w:r>
+        <w:rPr>
+          <w:sz w:val="18"/>
+          <w:szCs w:val="18"/>
+        </w:rPr>
+        <w:tab/>
+        <w:t xml:space="preserve">I. Culjak, D. Abram, T. Pribanic, H. Dzapo, M. Cifrek </w:t>
+      </w:r>
+      <w:r>
+        <w:rPr>
+          <w:sz w:val="18"/>
+          <w:szCs w:val="18"/>
+        </w:rPr>
+        <w:t>(2015) “A brief introduction to OpenCV</w:t>
+      </w:r>
+      <w:r>
+        <w:rPr>
+          <w:sz w:val="18"/>
+          <w:szCs w:val="18"/>
+        </w:rPr>
+        <w:t xml:space="preserve">”. </w:t>
+      </w:r>
+      <w:r>
+        <w:rPr>
+          <w:sz w:val="18"/>
+          <w:szCs w:val="18"/>
+        </w:rPr>
+        <w:t>Publisher: IEEE</w:t>
+      </w:r>
+      <w:r>
+        <w:rPr>
+          <w:sz w:val="18"/>
+          <w:szCs w:val="18"/>
+        </w:rPr>
+        <w:t>.</w:t>
+      </w:r>
+      <w:r>
+        <w:rPr>
+          <w:sz w:val="18"/>
+          <w:szCs w:val="18"/>
+        </w:rPr>
+        <w:t xml:space="preserve"> </w:t>
+      </w:r>
+      <w:sdt>
+        <w:sdtPr>
+          <w:rPr>
+            <w:sz w:val="18"/>
+            <w:szCs w:val="18"/>
+          </w:rPr>
+          <w:tag w:val="goog_rdk_67"/>
+          <w:id w:val="-914159123"/>
+        </w:sdtPr>
+        <w:sdtEndPr/>
+        <w:sdtContent/>
+      </w:sdt>
+    </w:p>
     <w:sectPr>
       <w:pgSz w:w="11907" w:h="16840"/>
       <w:pgMar w:top="2948" w:right="2495" w:bottom="2948" w:left="2495" w:header="2381" w:footer="1389" w:gutter="0"/>
@@ -3392,7 +3061,7 @@
     <w:pPr>
       <w:suppressAutoHyphens/>
       <w:spacing w:line="1" w:lineRule="atLeast"/>
-      <w:ind w:leftChars="-1" w:left="-1" w:hangingChars="1"/>
+      <w:ind w:leftChars="-1" w:left="-1" w:hangingChars="1" w:hanging="1"/>
       <w:textDirection w:val="btLr"/>
       <w:textAlignment w:val="top"/>
       <w:outlineLvl w:val="0"/>
@@ -3597,7 +3266,6 @@
   <w:style w:type="character" w:default="1" w:styleId="Fuentedeprrafopredeter">
     <w:name w:val="Default Paragraph Font"/>
     <w:uiPriority w:val="1"/>
-    <w:semiHidden/>
     <w:unhideWhenUsed/>
   </w:style>
   <w:style w:type="table" w:default="1" w:styleId="Tablanormal">

</xml_diff>